<commit_message>
Adding book cover translation
Translate the book cover for Spanish.

Signed-off-by: Juan Carlos Pérez Castellanos <cuyopc@gmail.com>
</commit_message>
<xml_diff>
--- a/book3/cover/backtext_es.docx
+++ b/book3/cover/backtext_es.docx
@@ -1,17 +1,238 @@
 
 <file path=word/document.xml><?xml version="1.0" encoding="utf-8"?>
-<w:document xmlns:wpc="http://schemas.microsoft.com/office/word/2010/wordprocessingCanvas" xmlns:mo="http://schemas.microsoft.com/office/mac/office/2008/main" xmlns:mc="http://schemas.openxmlformats.org/markup-compatibility/2006" xmlns:mv="urn:schemas-microsoft-com:mac:vml" xmlns:o="urn:schemas-microsoft-com:office:office" xmlns:r="http://schemas.openxmlformats.org/officeDocument/2006/relationships" xmlns:m="http://schemas.openxmlformats.org/officeDocument/2006/math" xmlns:v="urn:schemas-microsoft-com:vml" xmlns:wp14="http://schemas.microsoft.com/office/word/2010/wordprocessingDrawing" xmlns:wp="http://schemas.openxmlformats.org/drawingml/2006/wordprocessingDrawing" xmlns:w10="urn:schemas-microsoft-com:office:word" xmlns:w="http://schemas.openxmlformats.org/wordprocessingml/2006/main" xmlns:w14="http://schemas.microsoft.com/office/word/2010/wordml" xmlns:w15="http://schemas.microsoft.com/office/word/2012/wordml" xmlns:wpg="http://schemas.microsoft.com/office/word/2010/wordprocessingGroup" xmlns:wpi="http://schemas.microsoft.com/office/word/2010/wordprocessingInk" xmlns:wne="http://schemas.microsoft.com/office/word/2006/wordml" xmlns:wps="http://schemas.microsoft.com/office/word/2010/wordprocessingShape" mc:Ignorable="w14 w15 wp14">
+<w:document xmlns:wpc="http://schemas.microsoft.com/office/word/2010/wordprocessingCanvas" xmlns:cx="http://schemas.microsoft.com/office/drawing/2014/chartex" xmlns:cx1="http://schemas.microsoft.com/office/drawing/2015/9/8/chartex" xmlns:cx2="http://schemas.microsoft.com/office/drawing/2015/10/21/chartex" xmlns:cx3="http://schemas.microsoft.com/office/drawing/2016/5/9/chartex" xmlns:cx4="http://schemas.microsoft.com/office/drawing/2016/5/10/chartex" xmlns:cx5="http://schemas.microsoft.com/office/drawing/2016/5/11/chartex" xmlns:cx6="http://schemas.microsoft.com/office/drawing/2016/5/12/chartex" xmlns:cx7="http://schemas.microsoft.com/office/drawing/2016/5/13/chartex" xmlns:cx8="http://schemas.microsoft.com/office/drawing/2016/5/14/chartex" xmlns:mc="http://schemas.openxmlformats.org/markup-compatibility/2006" xmlns:aink="http://schemas.microsoft.com/office/drawing/2016/ink" xmlns:am3d="http://schemas.microsoft.com/office/drawing/2017/model3d" xmlns:o="urn:schemas-microsoft-com:office:office" xmlns:r="http://schemas.openxmlformats.org/officeDocument/2006/relationships" xmlns:m="http://schemas.openxmlformats.org/officeDocument/2006/math" xmlns:v="urn:schemas-microsoft-com:vml" xmlns:wp14="http://schemas.microsoft.com/office/word/2010/wordprocessingDrawing" xmlns:wp="http://schemas.openxmlformats.org/drawingml/2006/wordprocessingDrawing" xmlns:w10="urn:schemas-microsoft-com:office:word" xmlns:w="http://schemas.openxmlformats.org/wordprocessingml/2006/main" xmlns:w14="http://schemas.microsoft.com/office/word/2010/wordml" xmlns:w15="http://schemas.microsoft.com/office/word/2012/wordml" xmlns:w16cid="http://schemas.microsoft.com/office/word/2016/wordml/cid" xmlns:w16se="http://schemas.microsoft.com/office/word/2015/wordml/symex" xmlns:wpg="http://schemas.microsoft.com/office/word/2010/wordprocessingGroup" xmlns:wpi="http://schemas.microsoft.com/office/word/2010/wordprocessingInk" xmlns:wne="http://schemas.microsoft.com/office/word/2006/wordml" xmlns:wps="http://schemas.microsoft.com/office/word/2010/wordprocessingShape" mc:Ignorable="w14 w15 w16se w16cid wp14">
   <w:body>
     <w:p>
       <w:r>
-        <w:t>This needs to be translated to Spanish so we can print the book.</w:t>
+        <w:t>Spanish ------</w:t>
       </w:r>
     </w:p>
     <w:p/>
     <w:p>
-      <w:r>
-        <w:t>Spanish ------</w:t>
-      </w:r>
+      <w:pPr>
+        <w:rPr>
+          <w:b/>
+          <w:bCs/>
+          <w:lang w:val="es-MX"/>
+        </w:rPr>
+      </w:pPr>
+      <w:r>
+        <w:rPr>
+          <w:b/>
+          <w:bCs/>
+          <w:lang w:val="es-MX"/>
+        </w:rPr>
+        <w:t>Python</w:t>
+      </w:r>
+      <w:r>
+        <w:rPr>
+          <w:b/>
+          <w:bCs/>
+          <w:lang w:val="es-MX"/>
+        </w:rPr>
+        <w:t xml:space="preserve"> para Todos</w:t>
+      </w:r>
+    </w:p>
+    <w:p>
+      <w:pPr>
+        <w:rPr>
+          <w:b/>
+          <w:bCs/>
+          <w:lang w:val="es-MX"/>
+        </w:rPr>
+      </w:pPr>
+      <w:r>
+        <w:rPr>
+          <w:b/>
+          <w:bCs/>
+          <w:lang w:val="es-MX"/>
+        </w:rPr>
+        <w:t>Explor</w:t>
+      </w:r>
+      <w:r>
+        <w:rPr>
+          <w:b/>
+          <w:bCs/>
+          <w:lang w:val="es-MX"/>
+        </w:rPr>
+        <w:t>ando la información con</w:t>
+      </w:r>
+      <w:r>
+        <w:rPr>
+          <w:b/>
+          <w:bCs/>
+          <w:lang w:val="es-MX"/>
+        </w:rPr>
+        <w:t xml:space="preserve"> Python 3</w:t>
+      </w:r>
+    </w:p>
+    <w:p>
+      <w:pPr>
+        <w:rPr>
+          <w:lang w:val="es-MX"/>
+        </w:rPr>
+      </w:pPr>
+    </w:p>
+    <w:p>
+      <w:pPr>
+        <w:rPr>
+          <w:lang w:val="es-MX"/>
+        </w:rPr>
+      </w:pPr>
+      <w:r>
+        <w:rPr>
+          <w:lang w:val="es-MX"/>
+        </w:rPr>
+        <w:t>Este libro está diseñado para enseñar a las personas a programar incluso si no tienen experiencia programando. Este libro puede usarse para enseñar programación a cualquier persona.</w:t>
+      </w:r>
+    </w:p>
+    <w:p>
+      <w:pPr>
+        <w:rPr>
+          <w:lang w:val="es-MX"/>
+        </w:rPr>
+      </w:pPr>
+    </w:p>
+    <w:p>
+      <w:pPr>
+        <w:rPr>
+          <w:lang w:val="es-MX"/>
+        </w:rPr>
+      </w:pPr>
+      <w:r>
+        <w:rPr>
+          <w:lang w:val="es-MX"/>
+        </w:rPr>
+        <w:t>---------</w:t>
+      </w:r>
+    </w:p>
+    <w:p>
+      <w:pPr>
+        <w:rPr>
+          <w:lang w:val="es-MX"/>
+        </w:rPr>
+      </w:pPr>
+    </w:p>
+    <w:p>
+      <w:pPr>
+        <w:rPr>
+          <w:lang w:val="es-MX"/>
+        </w:rPr>
+      </w:pPr>
+      <w:r>
+        <w:rPr>
+          <w:lang w:val="es-MX"/>
+        </w:rPr>
+        <w:t xml:space="preserve">Python para Todos está diseñado para introducir a los estudiantes en la programación </w:t>
+      </w:r>
+      <w:r>
+        <w:rPr>
+          <w:lang w:val="es-MX"/>
+        </w:rPr>
+        <w:t xml:space="preserve">y </w:t>
+      </w:r>
+      <w:r>
+        <w:rPr>
+          <w:lang w:val="es-MX"/>
+        </w:rPr>
+        <w:t xml:space="preserve">el desarrollo de software a través de un enfoque en la exploración de datos. Puedes pensar en Python como una herramienta para resolver problemas que están más allá de </w:t>
+      </w:r>
+      <w:r>
+        <w:rPr>
+          <w:lang w:val="es-MX"/>
+        </w:rPr>
+        <w:t>las capacidades</w:t>
+      </w:r>
+      <w:r>
+        <w:rPr>
+          <w:lang w:val="es-MX"/>
+        </w:rPr>
+        <w:t xml:space="preserve"> de una </w:t>
+      </w:r>
+      <w:r>
+        <w:rPr>
+          <w:lang w:val="es-MX"/>
+        </w:rPr>
+        <w:t xml:space="preserve">simple </w:t>
+      </w:r>
+      <w:r>
+        <w:rPr>
+          <w:lang w:val="es-MX"/>
+        </w:rPr>
+        <w:t>hoja de cálculo.</w:t>
+      </w:r>
+    </w:p>
+    <w:p>
+      <w:pPr>
+        <w:rPr>
+          <w:lang w:val="es-MX"/>
+        </w:rPr>
+      </w:pPr>
+    </w:p>
+    <w:p>
+      <w:pPr>
+        <w:rPr>
+          <w:lang w:val="es-MX"/>
+        </w:rPr>
+      </w:pPr>
+      <w:r>
+        <w:rPr>
+          <w:lang w:val="es-MX"/>
+        </w:rPr>
+        <w:t xml:space="preserve">Python es un lenguaje de programación fácil de usar y sencillo de aprender, disponible </w:t>
+      </w:r>
+      <w:r>
+        <w:rPr>
+          <w:lang w:val="es-MX"/>
+        </w:rPr>
+        <w:t>de forma gratuita</w:t>
+      </w:r>
+      <w:r>
+        <w:rPr>
+          <w:lang w:val="es-MX"/>
+        </w:rPr>
+        <w:t xml:space="preserve"> </w:t>
+      </w:r>
+      <w:r>
+        <w:rPr>
+          <w:lang w:val="es-MX"/>
+        </w:rPr>
+        <w:t>para</w:t>
+      </w:r>
+      <w:r>
+        <w:rPr>
+          <w:lang w:val="es-MX"/>
+        </w:rPr>
+        <w:t xml:space="preserve"> equipos Macintosh, Windows, o Linux. </w:t>
+      </w:r>
+      <w:r>
+        <w:rPr>
+          <w:lang w:val="es-MX"/>
+        </w:rPr>
+        <w:t>Una vez que aprendes Python, puedes utilizarlo el resto de tu carrera sin necesidad de comprar ningún software.</w:t>
+      </w:r>
+    </w:p>
+    <w:p>
+      <w:pPr>
+        <w:rPr>
+          <w:lang w:val="es-MX"/>
+        </w:rPr>
+      </w:pPr>
+    </w:p>
+    <w:p>
+      <w:pPr>
+        <w:rPr>
+          <w:lang w:val="es-MX"/>
+        </w:rPr>
+      </w:pPr>
+      <w:r>
+        <w:rPr>
+          <w:lang w:val="es-MX"/>
+        </w:rPr>
+        <w:t>Existen copias electrónicas gratuitas de este libro en varios formatos, así como material de soporte para el libro, que pues encontrar en es.py4e.com. Los materiales del curso están disponibles bajo una Licencia Creative Commons, de modo que puedes adaptarlos para enseñar tu propio curso de Python.</w:t>
+      </w:r>
+      <w:bookmarkStart w:id="0" w:name="_GoBack"/>
+      <w:bookmarkEnd w:id="0"/>
     </w:p>
     <w:p/>
     <w:p/>
@@ -106,8 +327,6 @@
       <w:r>
         <w:t>ndows, or Linux computers.  O</w:t>
       </w:r>
-      <w:bookmarkStart w:id="0" w:name="_GoBack"/>
-      <w:bookmarkEnd w:id="0"/>
       <w:r>
         <w:t>nce you learn Python you can use it for the rest of your career without needing to purchase any software.</w:t>
       </w:r>
@@ -115,6 +334,7 @@
     <w:p/>
     <w:p>
       <w:r>
+        <w:lastRenderedPageBreak/>
         <w:t xml:space="preserve">There are free downloadable electronic copies of this book in various formats </w:t>
       </w:r>
       <w:r>
@@ -164,7 +384,7 @@
 </file>
 
 <file path=word/styles.xml><?xml version="1.0" encoding="utf-8"?>
-<w:styles xmlns:mc="http://schemas.openxmlformats.org/markup-compatibility/2006" xmlns:r="http://schemas.openxmlformats.org/officeDocument/2006/relationships" xmlns:w="http://schemas.openxmlformats.org/wordprocessingml/2006/main" xmlns:w14="http://schemas.microsoft.com/office/word/2010/wordml" xmlns:w15="http://schemas.microsoft.com/office/word/2012/wordml" mc:Ignorable="w14 w15">
+<w:styles xmlns:mc="http://schemas.openxmlformats.org/markup-compatibility/2006" xmlns:r="http://schemas.openxmlformats.org/officeDocument/2006/relationships" xmlns:w="http://schemas.openxmlformats.org/wordprocessingml/2006/main" xmlns:w14="http://schemas.microsoft.com/office/word/2010/wordml" xmlns:w15="http://schemas.microsoft.com/office/word/2012/wordml" xmlns:w16cid="http://schemas.microsoft.com/office/word/2016/wordml/cid" xmlns:w16se="http://schemas.microsoft.com/office/word/2015/wordml/symex" mc:Ignorable="w14 w15 w16se w16cid">
   <w:docDefaults>
     <w:rPrDefault>
       <w:rPr>
@@ -176,7 +396,7 @@
     </w:rPrDefault>
     <w:pPrDefault/>
   </w:docDefaults>
-  <w:latentStyles w:defLockedState="0" w:defUIPriority="99" w:defSemiHidden="0" w:defUnhideWhenUsed="0" w:defQFormat="0" w:count="382">
+  <w:latentStyles w:defLockedState="0" w:defUIPriority="99" w:defSemiHidden="0" w:defUnhideWhenUsed="0" w:defQFormat="0" w:count="376">
     <w:lsdException w:name="Normal" w:uiPriority="0" w:qFormat="1"/>
     <w:lsdException w:name="heading 1" w:uiPriority="9" w:qFormat="1"/>
     <w:lsdException w:name="heading 2" w:semiHidden="1" w:uiPriority="9" w:unhideWhenUsed="1" w:qFormat="1"/>
@@ -333,15 +553,6 @@
     <w:lsdException w:name="Balloon Text" w:semiHidden="1" w:unhideWhenUsed="1"/>
     <w:lsdException w:name="Table Grid" w:uiPriority="59"/>
     <w:lsdException w:name="Table Theme" w:semiHidden="1" w:unhideWhenUsed="1"/>
-    <w:lsdException w:name="Note Level 1" w:semiHidden="1" w:unhideWhenUsed="1"/>
-    <w:lsdException w:name="Note Level 2" w:semiHidden="1" w:unhideWhenUsed="1"/>
-    <w:lsdException w:name="Note Level 3" w:semiHidden="1" w:unhideWhenUsed="1"/>
-    <w:lsdException w:name="Note Level 4" w:semiHidden="1" w:unhideWhenUsed="1"/>
-    <w:lsdException w:name="Note Level 5" w:semiHidden="1" w:unhideWhenUsed="1"/>
-    <w:lsdException w:name="Note Level 6" w:semiHidden="1" w:unhideWhenUsed="1"/>
-    <w:lsdException w:name="Note Level 7" w:semiHidden="1" w:unhideWhenUsed="1"/>
-    <w:lsdException w:name="Note Level 8" w:semiHidden="1" w:unhideWhenUsed="1"/>
-    <w:lsdException w:name="Note Level 9" w:semiHidden="1" w:unhideWhenUsed="1"/>
     <w:lsdException w:name="Placeholder Text" w:semiHidden="1"/>
     <w:lsdException w:name="No Spacing" w:semiHidden="1" w:uiPriority="1" w:qFormat="1"/>
     <w:lsdException w:name="Light Shading" w:uiPriority="60"/>

</xml_diff>